<commit_message>
La til logg :))))
</commit_message>
<xml_diff>
--- a/Logg/Edvard_LOGG.docx
+++ b/Logg/Edvard_LOGG.docx
@@ -48,239 +48,200 @@
         </w:numPr>
       </w:pPr>
       <w:r>
-        <w:t xml:space="preserve">Satt opp </w:t>
-      </w:r>
-      <w:proofErr w:type="spellStart"/>
-      <w:r>
-        <w:t>GitHub</w:t>
-      </w:r>
-      <w:proofErr w:type="spellEnd"/>
-      <w:r>
-        <w:tab/>
-      </w:r>
-    </w:p>
-    <w:p>
-      <w:r>
-        <w:t>30/3-2016</w:t>
-      </w:r>
-    </w:p>
-    <w:p>
-      <w:pPr>
-        <w:pStyle w:val="Listeavsnitt"/>
-        <w:numPr>
-          <w:ilvl w:val="0"/>
-          <w:numId w:val="1"/>
-        </w:numPr>
-      </w:pPr>
-      <w:r>
-        <w:t xml:space="preserve">Jobbet </w:t>
-      </w:r>
-      <w:r>
-        <w:t>med dokumentasjon av konsept.</w:t>
-      </w:r>
-    </w:p>
-    <w:p>
-      <w:pPr>
-        <w:pStyle w:val="Listeavsnitt"/>
-        <w:numPr>
-          <w:ilvl w:val="0"/>
-          <w:numId w:val="1"/>
-        </w:numPr>
-      </w:pPr>
-      <w:r>
-        <w:t>Da en av mine oppgaver er å kode HTML/CSS begynte jeg med å friske opp gamle kunnskaper fra forrige semester.</w:t>
-      </w:r>
-    </w:p>
-    <w:p>
-      <w:pPr>
-        <w:pStyle w:val="Listeavsnitt"/>
-        <w:numPr>
-          <w:ilvl w:val="0"/>
-          <w:numId w:val="1"/>
-        </w:numPr>
-      </w:pPr>
-      <w:r>
-        <w:t xml:space="preserve">Laget en kjapp </w:t>
-      </w:r>
-      <w:proofErr w:type="spellStart"/>
-      <w:r>
-        <w:t>mockup</w:t>
-      </w:r>
-      <w:proofErr w:type="spellEnd"/>
-      <w:r>
-        <w:t xml:space="preserve"> av nettsiden som kan brukes som et utgangspunkt. Ligger vedlagt</w:t>
-      </w:r>
-    </w:p>
-    <w:p>
-      <w:r>
-        <w:t>31/3-2016</w:t>
-      </w:r>
-    </w:p>
-    <w:p>
-      <w:pPr>
-        <w:pStyle w:val="Listeavsnitt"/>
-        <w:numPr>
-          <w:ilvl w:val="0"/>
-          <w:numId w:val="1"/>
-        </w:numPr>
-      </w:pPr>
-      <w:r>
-        <w:t>Jobbet mer med HTML/CSS, brukte også litt tid på JavaScript da vi kan få bruk for det neste uke.</w:t>
-      </w:r>
-    </w:p>
-    <w:p>
-      <w:pPr>
-        <w:pStyle w:val="Listeavsnitt"/>
-        <w:numPr>
-          <w:ilvl w:val="0"/>
-          <w:numId w:val="1"/>
-        </w:numPr>
-      </w:pPr>
-      <w:r>
-        <w:t xml:space="preserve">Brukte også deler av dagen på å plukke ut de beste idéene fra </w:t>
-      </w:r>
-      <w:r>
-        <w:t>hverandres skisser, som forhåpentligvis blir en del av det endelige designet.</w:t>
-      </w:r>
-    </w:p>
-    <w:p>
-      <w:r>
-        <w:t>1/4-2016</w:t>
-      </w:r>
-    </w:p>
-    <w:p>
-      <w:pPr>
-        <w:pStyle w:val="Listeavsnitt"/>
-        <w:numPr>
-          <w:ilvl w:val="0"/>
-          <w:numId w:val="1"/>
-        </w:numPr>
-      </w:pPr>
-      <w:r>
-        <w:t xml:space="preserve">Hele gruppen jobber sammen via </w:t>
-      </w:r>
-      <w:proofErr w:type="spellStart"/>
-      <w:r>
-        <w:t>Git</w:t>
-      </w:r>
-      <w:proofErr w:type="spellEnd"/>
-      <w:r>
-        <w:t xml:space="preserve"> for å ferdigstille dokumentasjonen.</w:t>
-      </w:r>
-    </w:p>
-    <w:p>
-      <w:pPr>
-        <w:pStyle w:val="Listeavsnitt"/>
-        <w:numPr>
-          <w:ilvl w:val="0"/>
-          <w:numId w:val="1"/>
-        </w:numPr>
-      </w:pPr>
-      <w:r>
-        <w:t>Det endelig designutkastet blir drøftet fram. Ligger vedlagt.</w:t>
-      </w:r>
-    </w:p>
-    <w:p/>
-    <w:p>
-      <w:r>
-        <w:t>4/4-2016</w:t>
-      </w:r>
-    </w:p>
-    <w:p>
-      <w:pPr>
-        <w:pStyle w:val="Listeavsnitt"/>
-        <w:numPr>
-          <w:ilvl w:val="0"/>
-          <w:numId w:val="1"/>
-        </w:numPr>
-      </w:pPr>
-      <w:r>
-        <w:t xml:space="preserve">Begynner med å kode forside med header og </w:t>
-      </w:r>
-      <w:proofErr w:type="spellStart"/>
-      <w:r>
-        <w:t>footer</w:t>
-      </w:r>
-      <w:proofErr w:type="spellEnd"/>
+        <w:t>Satt opp GitHub</w:t>
+      </w:r>
       <w:r>
         <w:t>.</w:t>
-      </w:r>
-    </w:p>
-    <w:p>
-      <w:pPr>
-        <w:pStyle w:val="Listeavsnitt"/>
-        <w:numPr>
-          <w:ilvl w:val="0"/>
-          <w:numId w:val="1"/>
-        </w:numPr>
-      </w:pPr>
-      <w:r>
-        <w:t>Jobber tett med gruppen for å utforme den.</w:t>
-      </w:r>
-    </w:p>
-    <w:p>
-      <w:r>
-        <w:t>5/4-2016</w:t>
-      </w:r>
-    </w:p>
-    <w:p>
-      <w:pPr>
-        <w:pStyle w:val="Listeavsnitt"/>
-        <w:numPr>
-          <w:ilvl w:val="0"/>
-          <w:numId w:val="1"/>
-        </w:numPr>
-      </w:pPr>
-      <w:r>
-        <w:t xml:space="preserve">Jobber med </w:t>
-      </w:r>
-      <w:proofErr w:type="spellStart"/>
-      <w:r>
-        <w:t>hexagonmenyen</w:t>
-      </w:r>
-      <w:proofErr w:type="spellEnd"/>
-      <w:r>
-        <w:t xml:space="preserve"> og generell finpuss på diverse elementer. Prøver å lage den så </w:t>
-      </w:r>
-      <w:proofErr w:type="spellStart"/>
-      <w:r>
-        <w:t>responsiv</w:t>
-      </w:r>
-      <w:proofErr w:type="spellEnd"/>
-      <w:r>
-        <w:t xml:space="preserve"> jeg kan ut ifra kunnskaper fra forrige semester.</w:t>
-      </w:r>
-    </w:p>
-    <w:p>
-      <w:pPr>
-        <w:pStyle w:val="Listeavsnitt"/>
-        <w:numPr>
-          <w:ilvl w:val="0"/>
-          <w:numId w:val="1"/>
-        </w:numPr>
-      </w:pPr>
-      <w:r>
-        <w:t>Jobber sammen med gruppen for å finne bakgrunnsbilder.</w:t>
-      </w:r>
-    </w:p>
-    <w:p>
-      <w:r>
-        <w:t>6/4-2016</w:t>
-      </w:r>
-    </w:p>
-    <w:p>
-      <w:pPr>
-        <w:pStyle w:val="Listeavsnitt"/>
-        <w:numPr>
-          <w:ilvl w:val="0"/>
-          <w:numId w:val="1"/>
-        </w:numPr>
-      </w:pPr>
-      <w:r>
-        <w:t>Jobber videre med koding, begynner å sette sammen med undersidene og integrerer PHP.</w:t>
       </w:r>
       <w:bookmarkStart w:id="0" w:name="_GoBack"/>
       <w:bookmarkEnd w:id="0"/>
+      <w:r>
+        <w:tab/>
+      </w:r>
+    </w:p>
+    <w:p>
+      <w:r>
+        <w:t>30/3-2016</w:t>
+      </w:r>
+    </w:p>
+    <w:p>
+      <w:pPr>
+        <w:pStyle w:val="Listeavsnitt"/>
+        <w:numPr>
+          <w:ilvl w:val="0"/>
+          <w:numId w:val="1"/>
+        </w:numPr>
+      </w:pPr>
+      <w:r>
+        <w:t xml:space="preserve">Jobbet </w:t>
+      </w:r>
+      <w:r>
+        <w:t>med dokumentasjon av konsept.</w:t>
+      </w:r>
+    </w:p>
+    <w:p>
+      <w:pPr>
+        <w:pStyle w:val="Listeavsnitt"/>
+        <w:numPr>
+          <w:ilvl w:val="0"/>
+          <w:numId w:val="1"/>
+        </w:numPr>
+      </w:pPr>
+      <w:r>
+        <w:t>Da en av mine oppgaver er å kode HTML/CSS begynte jeg med å friske opp gamle kunnskaper fra forrige semester.</w:t>
+      </w:r>
+    </w:p>
+    <w:p>
+      <w:pPr>
+        <w:pStyle w:val="Listeavsnitt"/>
+        <w:numPr>
+          <w:ilvl w:val="0"/>
+          <w:numId w:val="1"/>
+        </w:numPr>
+      </w:pPr>
+      <w:r>
+        <w:t>Laget en kjapp mockup</w:t>
+      </w:r>
+      <w:r>
+        <w:t xml:space="preserve"> av nettsiden som kan brukes som et utgangspunkt. Ligger vedlagt</w:t>
+      </w:r>
+    </w:p>
+    <w:p>
+      <w:r>
+        <w:t>31/3-2016</w:t>
+      </w:r>
+    </w:p>
+    <w:p>
+      <w:pPr>
+        <w:pStyle w:val="Listeavsnitt"/>
+        <w:numPr>
+          <w:ilvl w:val="0"/>
+          <w:numId w:val="1"/>
+        </w:numPr>
+      </w:pPr>
+      <w:r>
+        <w:t>Jobbet mer med HTML/CSS, brukte også litt tid på JavaScript da vi kan få bruk for det neste uke.</w:t>
+      </w:r>
+    </w:p>
+    <w:p>
+      <w:pPr>
+        <w:pStyle w:val="Listeavsnitt"/>
+        <w:numPr>
+          <w:ilvl w:val="0"/>
+          <w:numId w:val="1"/>
+        </w:numPr>
+      </w:pPr>
+      <w:r>
+        <w:t xml:space="preserve">Brukte også deler av dagen på å plukke ut de beste idéene fra </w:t>
+      </w:r>
+      <w:r>
+        <w:t>hverandres skisser, som forhåpentligvis blir en del av det endelige designet.</w:t>
+      </w:r>
+    </w:p>
+    <w:p>
+      <w:r>
+        <w:t>1/4-2016</w:t>
+      </w:r>
+    </w:p>
+    <w:p>
+      <w:pPr>
+        <w:pStyle w:val="Listeavsnitt"/>
+        <w:numPr>
+          <w:ilvl w:val="0"/>
+          <w:numId w:val="1"/>
+        </w:numPr>
+      </w:pPr>
+      <w:r>
+        <w:t>Hele gruppen jobber sammen via Git for å ferdigstille dokumentasjonen.</w:t>
+      </w:r>
+    </w:p>
+    <w:p>
+      <w:pPr>
+        <w:pStyle w:val="Listeavsnitt"/>
+        <w:numPr>
+          <w:ilvl w:val="0"/>
+          <w:numId w:val="1"/>
+        </w:numPr>
+      </w:pPr>
+      <w:r>
+        <w:t>Det endelig designutkastet blir drøftet fram. Ligger vedlagt.</w:t>
+      </w:r>
+    </w:p>
+    <w:p/>
+    <w:p>
+      <w:r>
+        <w:t>4/4-2016</w:t>
+      </w:r>
+    </w:p>
+    <w:p>
+      <w:pPr>
+        <w:pStyle w:val="Listeavsnitt"/>
+        <w:numPr>
+          <w:ilvl w:val="0"/>
+          <w:numId w:val="1"/>
+        </w:numPr>
+      </w:pPr>
+      <w:r>
+        <w:t>Begynner med å kode forside med header og footer.</w:t>
+      </w:r>
+    </w:p>
+    <w:p>
+      <w:pPr>
+        <w:pStyle w:val="Listeavsnitt"/>
+        <w:numPr>
+          <w:ilvl w:val="0"/>
+          <w:numId w:val="1"/>
+        </w:numPr>
+      </w:pPr>
+      <w:r>
+        <w:t>Jobber tett med gruppen for å utforme den.</w:t>
+      </w:r>
+    </w:p>
+    <w:p>
+      <w:r>
+        <w:t>5/4-2016</w:t>
+      </w:r>
+    </w:p>
+    <w:p>
+      <w:pPr>
+        <w:pStyle w:val="Listeavsnitt"/>
+        <w:numPr>
+          <w:ilvl w:val="0"/>
+          <w:numId w:val="1"/>
+        </w:numPr>
+      </w:pPr>
+      <w:r>
+        <w:t>Jobber med hexagonmenyen og generell finpuss på diverse elementer. Prøver å lage den så responsiv jeg kan ut ifra kunnskaper fra forrige semester.</w:t>
+      </w:r>
+    </w:p>
+    <w:p>
+      <w:pPr>
+        <w:pStyle w:val="Listeavsnitt"/>
+        <w:numPr>
+          <w:ilvl w:val="0"/>
+          <w:numId w:val="1"/>
+        </w:numPr>
+      </w:pPr>
+      <w:r>
+        <w:t>Jobber sammen med gruppen for å finne bakgrunnsbilder.</w:t>
+      </w:r>
+    </w:p>
+    <w:p>
+      <w:r>
+        <w:t>6/4-2016</w:t>
+      </w:r>
+    </w:p>
+    <w:p>
+      <w:pPr>
+        <w:pStyle w:val="Listeavsnitt"/>
+        <w:numPr>
+          <w:ilvl w:val="0"/>
+          <w:numId w:val="1"/>
+        </w:numPr>
+      </w:pPr>
+      <w:r>
+        <w:t>Jobber videre med koding, begynner å sette sammen med undersidene og integrerer PHP.</w:t>
+      </w:r>
     </w:p>
     <w:p>
       <w:r>

</xml_diff>